<commit_message>
allow upper OR lowercase 'T' for time field in filename
</commit_message>
<xml_diff>
--- a/Traxtile User Manual v1.1.docx
+++ b/Traxtile User Manual v1.1.docx
@@ -50,7 +50,23 @@
         <w:t>, and run 'traxtile.py' with the Python 2.7.x interpreter</w:t>
       </w:r>
       <w:r>
-        <w:t>.</w:t>
+        <w:t>, e.g:</w:t>
+      </w:r>
+    </w:p>
+    <w:p>
+      <w:r>
+        <w:rPr>
+          <w:rFonts w:ascii="Courier" w:hAnsi="Courier"/>
+        </w:rPr>
+        <w:t>~/traxtile$ python ./traxtile.py</w:t>
+      </w:r>
+    </w:p>
+    <w:p>
+      <w:r>
+        <w:rPr>
+          <w:u w:val="single"/>
+        </w:rPr>
+        <w:t>Components</w:t>
       </w:r>
     </w:p>
     <w:tbl>
@@ -198,13 +214,7 @@
               <w:spacing w:after="0"/>
             </w:pPr>
             <w:r>
-              <w:t>Import Fiji/</w:t>
-            </w:r>
-            <w:r>
-              <w:t>TrackMate</w:t>
-            </w:r>
-            <w:r>
-              <w:t xml:space="preserve"> data</w:t>
+              <w:t>Import Fiji/TrackMate data</w:t>
             </w:r>
           </w:p>
         </w:tc>
@@ -551,6 +561,7 @@
         </w:numPr>
       </w:pPr>
       <w:r>
+        <w:lastRenderedPageBreak/>
         <w:t xml:space="preserve">The </w:t>
       </w:r>
       <w:r>
@@ -587,7 +598,6 @@
         </w:numPr>
       </w:pPr>
       <w:r>
-        <w:lastRenderedPageBreak/>
         <w:t>The columns in the object data file that indicate the Parent Group, Parent Object and Frame number. Defaults will be selected automatically, but the specific names of these columns may vary since they are chosen by CellProfiler using experiment specific metadata.</w:t>
       </w:r>
     </w:p>
@@ -1280,27 +1290,14 @@
       <w:r>
         <w:t xml:space="preserve">Figure </w:t>
       </w:r>
-      <w:r>
-        <w:fldChar w:fldCharType="begin"/>
-      </w:r>
-      <w:r>
-        <w:instrText xml:space="preserve"> SEQ Figure \* ARABIC </w:instrText>
-      </w:r>
-      <w:r>
-        <w:fldChar w:fldCharType="separate"/>
-      </w:r>
-      <w:r>
-        <w:rPr>
-          <w:noProof/>
-        </w:rPr>
-        <w:t>1</w:t>
-      </w:r>
-      <w:r>
-        <w:rPr>
-          <w:noProof/>
-        </w:rPr>
-        <w:fldChar w:fldCharType="end"/>
-      </w:r>
+      <w:fldSimple w:instr=" SEQ Figure \* ARABIC ">
+        <w:r>
+          <w:rPr>
+            <w:noProof/>
+          </w:rPr>
+          <w:t>1</w:t>
+        </w:r>
+      </w:fldSimple>
     </w:p>
     <w:p>
       <w:r>
@@ -1904,9 +1901,29 @@
     <w:p>
       <w:pPr>
         <w:ind w:left="496"/>
+        <w:rPr>
+          <w:i/>
+        </w:rPr>
       </w:pPr>
       <w:r>
         <w:t xml:space="preserve">Except for the image #, each of these must be identical for all the images. The default pattern for the image # is “_tnnnn” where “n” is a digit 0-9. </w:t>
+      </w:r>
+      <w:r>
+        <w:t>Note that a ‘t’ or</w:t>
+      </w:r>
+      <w:bookmarkStart w:id="0" w:name="_GoBack"/>
+      <w:bookmarkEnd w:id="0"/>
+      <w:r>
+        <w:t xml:space="preserve"> ‘T’ </w:t>
+      </w:r>
+      <w:r>
+        <w:rPr>
+          <w:u w:val="single"/>
+        </w:rPr>
+        <w:t>must</w:t>
+      </w:r>
+      <w:r>
+        <w:t xml:space="preserve"> appear just before a span of 3 or more digits to indicate the image #.</w:t>
       </w:r>
     </w:p>
     <w:p>
@@ -1954,10 +1971,7 @@
         <w:pStyle w:val="Heading3"/>
       </w:pPr>
       <w:r>
-        <w:t xml:space="preserve">Importing data from </w:t>
-      </w:r>
-      <w:r>
-        <w:t>other sources</w:t>
+        <w:t>Importing data from other sources</w:t>
       </w:r>
     </w:p>
     <w:p>
@@ -2090,15 +2104,7 @@
           <w:sz w:val="22"/>
           <w:szCs w:val="22"/>
         </w:rPr>
-        <w:t xml:space="preserve"> and, optionally, the whole image view.</w:t>
-      </w:r>
-      <w:r>
-        <w:rPr>
-          <w:rFonts w:ascii="Arial" w:hAnsi="Arial" w:cs="Arial"/>
-          <w:sz w:val="22"/>
-          <w:szCs w:val="22"/>
-        </w:rPr>
-        <w:t xml:space="preserve"> These are described above</w:t>
+        <w:t xml:space="preserve"> and, optionally, the whole image view. These are described above</w:t>
       </w:r>
     </w:p>
     <w:p>
@@ -2112,8 +2118,6 @@
           <w:szCs w:val="22"/>
         </w:rPr>
       </w:pPr>
-      <w:bookmarkStart w:id="0" w:name="_GoBack"/>
-      <w:bookmarkEnd w:id="0"/>
     </w:p>
     <w:p>
       <w:pPr>
@@ -2148,23 +2152,7 @@
           <w:sz w:val="22"/>
           <w:szCs w:val="22"/>
         </w:rPr>
-        <w:t xml:space="preserve"> with Fiji’s TrackMate plugin</w:t>
-      </w:r>
-      <w:r>
-        <w:rPr>
-          <w:rFonts w:ascii="Arial" w:hAnsi="Arial" w:cs="Arial"/>
-          <w:sz w:val="22"/>
-          <w:szCs w:val="22"/>
-        </w:rPr>
-        <w:t xml:space="preserve"> or the ISBI Challenge 2012 format</w:t>
-      </w:r>
-      <w:r>
-        <w:rPr>
-          <w:rFonts w:ascii="Arial" w:hAnsi="Arial" w:cs="Arial"/>
-          <w:sz w:val="22"/>
-          <w:szCs w:val="22"/>
-        </w:rPr>
-        <w:t>:</w:t>
+        <w:t xml:space="preserve"> with Fiji’s TrackMate plugin or the ISBI Challenge 2012 format:</w:t>
       </w:r>
     </w:p>
     <w:p>
@@ -2188,23 +2176,7 @@
           <w:sz w:val="22"/>
           <w:szCs w:val="22"/>
         </w:rPr>
-        <w:t>An XML format file created</w:t>
-      </w:r>
-      <w:r>
-        <w:rPr>
-          <w:rFonts w:ascii="Arial" w:hAnsi="Arial" w:cs="Arial"/>
-          <w:sz w:val="22"/>
-          <w:szCs w:val="22"/>
-        </w:rPr>
-        <w:t>, for example,</w:t>
-      </w:r>
-      <w:r>
-        <w:rPr>
-          <w:rFonts w:ascii="Arial" w:hAnsi="Arial" w:cs="Arial"/>
-          <w:sz w:val="22"/>
-          <w:szCs w:val="22"/>
-        </w:rPr>
-        <w:t xml:space="preserve"> with the ‘Save’ feature in Trackmate</w:t>
+        <w:t>An XML format file created, for example, with the ‘Save’ feature in Trackmate</w:t>
       </w:r>
     </w:p>
     <w:p>
@@ -2252,15 +2224,7 @@
           <w:sz w:val="22"/>
           <w:szCs w:val="22"/>
         </w:rPr>
-        <w:t xml:space="preserve"> and, o</w:t>
-      </w:r>
-      <w:r>
-        <w:rPr>
-          <w:rFonts w:ascii="Arial" w:hAnsi="Arial" w:cs="Arial"/>
-          <w:sz w:val="22"/>
-          <w:szCs w:val="22"/>
-        </w:rPr>
-        <w:t>ptionally, the whole image view, as described above.</w:t>
+        <w:t xml:space="preserve"> and, optionally, the whole image view, as described above.</w:t>
       </w:r>
     </w:p>
     <w:p/>
@@ -2574,27 +2538,14 @@
       <w:r>
         <w:t xml:space="preserve">Figure </w:t>
       </w:r>
-      <w:r>
-        <w:fldChar w:fldCharType="begin"/>
-      </w:r>
-      <w:r>
-        <w:instrText xml:space="preserve"> SEQ Figure \* ARABIC </w:instrText>
-      </w:r>
-      <w:r>
-        <w:fldChar w:fldCharType="separate"/>
-      </w:r>
-      <w:r>
-        <w:rPr>
-          <w:noProof/>
-        </w:rPr>
-        <w:t>2</w:t>
-      </w:r>
-      <w:r>
-        <w:rPr>
-          <w:noProof/>
-        </w:rPr>
-        <w:fldChar w:fldCharType="end"/>
-      </w:r>
+      <w:fldSimple w:instr=" SEQ Figure \* ARABIC ">
+        <w:r>
+          <w:rPr>
+            <w:noProof/>
+          </w:rPr>
+          <w:t>2</w:t>
+        </w:r>
+      </w:fldSimple>
     </w:p>
     <w:p>
       <w:r>
@@ -2689,27 +2640,14 @@
       <w:r>
         <w:t xml:space="preserve">Figure </w:t>
       </w:r>
-      <w:r>
-        <w:fldChar w:fldCharType="begin"/>
-      </w:r>
-      <w:r>
-        <w:instrText xml:space="preserve"> SEQ Figure \* ARABIC </w:instrText>
-      </w:r>
-      <w:r>
-        <w:fldChar w:fldCharType="separate"/>
-      </w:r>
-      <w:r>
-        <w:rPr>
-          <w:noProof/>
-        </w:rPr>
-        <w:t>3</w:t>
-      </w:r>
-      <w:r>
-        <w:rPr>
-          <w:noProof/>
-        </w:rPr>
-        <w:fldChar w:fldCharType="end"/>
-      </w:r>
+      <w:fldSimple w:instr=" SEQ Figure \* ARABIC ">
+        <w:r>
+          <w:rPr>
+            <w:noProof/>
+          </w:rPr>
+          <w:t>3</w:t>
+        </w:r>
+      </w:fldSimple>
     </w:p>
     <w:p>
       <w:r>
@@ -2927,27 +2865,14 @@
       <w:r>
         <w:t xml:space="preserve">Figure </w:t>
       </w:r>
-      <w:r>
-        <w:fldChar w:fldCharType="begin"/>
-      </w:r>
-      <w:r>
-        <w:instrText xml:space="preserve"> SEQ Figure \* ARABIC </w:instrText>
-      </w:r>
-      <w:r>
-        <w:fldChar w:fldCharType="separate"/>
-      </w:r>
-      <w:r>
-        <w:rPr>
-          <w:noProof/>
-        </w:rPr>
-        <w:t>4</w:t>
-      </w:r>
-      <w:r>
-        <w:rPr>
-          <w:noProof/>
-        </w:rPr>
-        <w:fldChar w:fldCharType="end"/>
-      </w:r>
+      <w:fldSimple w:instr=" SEQ Figure \* ARABIC ">
+        <w:r>
+          <w:rPr>
+            <w:noProof/>
+          </w:rPr>
+          <w:t>4</w:t>
+        </w:r>
+      </w:fldSimple>
     </w:p>
     <w:p>
       <w:r>
@@ -3110,27 +3035,14 @@
       <w:r>
         <w:t xml:space="preserve">Figure </w:t>
       </w:r>
-      <w:r>
-        <w:fldChar w:fldCharType="begin"/>
-      </w:r>
-      <w:r>
-        <w:instrText xml:space="preserve"> SEQ Figure \* ARABIC </w:instrText>
-      </w:r>
-      <w:r>
-        <w:fldChar w:fldCharType="separate"/>
-      </w:r>
-      <w:r>
-        <w:rPr>
-          <w:noProof/>
-        </w:rPr>
-        <w:t>5</w:t>
-      </w:r>
-      <w:r>
-        <w:rPr>
-          <w:noProof/>
-        </w:rPr>
-        <w:fldChar w:fldCharType="end"/>
-      </w:r>
+      <w:fldSimple w:instr=" SEQ Figure \* ARABIC ">
+        <w:r>
+          <w:rPr>
+            <w:noProof/>
+          </w:rPr>
+          <w:t>5</w:t>
+        </w:r>
+      </w:fldSimple>
     </w:p>
     <w:p>
       <w:pPr>
@@ -6315,27 +6227,14 @@
       <w:r>
         <w:t xml:space="preserve">Figure </w:t>
       </w:r>
-      <w:r>
-        <w:fldChar w:fldCharType="begin"/>
-      </w:r>
-      <w:r>
-        <w:instrText xml:space="preserve"> SEQ Figure \* ARABIC </w:instrText>
-      </w:r>
-      <w:r>
-        <w:fldChar w:fldCharType="separate"/>
-      </w:r>
-      <w:r>
-        <w:rPr>
-          <w:noProof/>
-        </w:rPr>
-        <w:t>6</w:t>
-      </w:r>
-      <w:r>
-        <w:rPr>
-          <w:noProof/>
-        </w:rPr>
-        <w:fldChar w:fldCharType="end"/>
-      </w:r>
+      <w:fldSimple w:instr=" SEQ Figure \* ARABIC ">
+        <w:r>
+          <w:rPr>
+            <w:noProof/>
+          </w:rPr>
+          <w:t>6</w:t>
+        </w:r>
+      </w:fldSimple>
     </w:p>
     <w:p>
       <w:r>
@@ -6518,27 +6417,14 @@
       <w:r>
         <w:t xml:space="preserve">Figure </w:t>
       </w:r>
-      <w:r>
-        <w:fldChar w:fldCharType="begin"/>
-      </w:r>
-      <w:r>
-        <w:instrText xml:space="preserve"> SEQ Figure \* ARABIC </w:instrText>
-      </w:r>
-      <w:r>
-        <w:fldChar w:fldCharType="separate"/>
-      </w:r>
-      <w:r>
-        <w:rPr>
-          <w:noProof/>
-        </w:rPr>
-        <w:t>7</w:t>
-      </w:r>
-      <w:r>
-        <w:rPr>
-          <w:noProof/>
-        </w:rPr>
-        <w:fldChar w:fldCharType="end"/>
-      </w:r>
+      <w:fldSimple w:instr=" SEQ Figure \* ARABIC ">
+        <w:r>
+          <w:rPr>
+            <w:noProof/>
+          </w:rPr>
+          <w:t>7</w:t>
+        </w:r>
+      </w:fldSimple>
     </w:p>
     <w:p>
       <w:r>
@@ -13205,27 +13091,14 @@
       <w:r>
         <w:t xml:space="preserve">Figure </w:t>
       </w:r>
-      <w:r>
-        <w:fldChar w:fldCharType="begin"/>
-      </w:r>
-      <w:r>
-        <w:instrText xml:space="preserve"> SEQ Figure \* ARABIC </w:instrText>
-      </w:r>
-      <w:r>
-        <w:fldChar w:fldCharType="separate"/>
-      </w:r>
-      <w:r>
-        <w:rPr>
-          <w:noProof/>
-        </w:rPr>
-        <w:t>8</w:t>
-      </w:r>
-      <w:r>
-        <w:rPr>
-          <w:noProof/>
-        </w:rPr>
-        <w:fldChar w:fldCharType="end"/>
-      </w:r>
+      <w:fldSimple w:instr=" SEQ Figure \* ARABIC ">
+        <w:r>
+          <w:rPr>
+            <w:noProof/>
+          </w:rPr>
+          <w:t>8</w:t>
+        </w:r>
+      </w:fldSimple>
     </w:p>
     <w:p>
       <w:r>
@@ -14395,27 +14268,14 @@
       <w:r>
         <w:t xml:space="preserve">Figure </w:t>
       </w:r>
-      <w:r>
-        <w:fldChar w:fldCharType="begin"/>
-      </w:r>
-      <w:r>
-        <w:instrText xml:space="preserve"> SEQ Figure \* ARABIC </w:instrText>
-      </w:r>
-      <w:r>
-        <w:fldChar w:fldCharType="separate"/>
-      </w:r>
-      <w:r>
-        <w:rPr>
-          <w:noProof/>
-        </w:rPr>
-        <w:t>9</w:t>
-      </w:r>
-      <w:r>
-        <w:rPr>
-          <w:noProof/>
-        </w:rPr>
-        <w:fldChar w:fldCharType="end"/>
-      </w:r>
+      <w:fldSimple w:instr=" SEQ Figure \* ARABIC ">
+        <w:r>
+          <w:rPr>
+            <w:noProof/>
+          </w:rPr>
+          <w:t>9</w:t>
+        </w:r>
+      </w:fldSimple>
     </w:p>
     <w:p/>
     <w:sectPr>
@@ -17613,7 +17473,7 @@
 </file>
 
 <file path=customXml/itemProps1.xml><?xml version="1.0" encoding="utf-8"?>
-<ds:datastoreItem xmlns:ds="http://schemas.openxmlformats.org/officeDocument/2006/customXml" ds:itemID="{B2D57135-6937-7940-B20C-9045E53CD5D1}">
+<ds:datastoreItem xmlns:ds="http://schemas.openxmlformats.org/officeDocument/2006/customXml" ds:itemID="{6DBBE006-1B50-8444-8911-5A71D5616A76}">
   <ds:schemaRefs>
     <ds:schemaRef ds:uri="http://schemas.openxmlformats.org/officeDocument/2006/bibliography"/>
   </ds:schemaRefs>

</xml_diff>